<commit_message>
more expensive research for db
</commit_message>
<xml_diff>
--- a/ResearchReportV1.5.docx
+++ b/ResearchReportV1.5.docx
@@ -376,7 +376,7 @@
                   </wp:anchor>
                 </w:drawing>
               </mc:Choice>
-              <mc:Fallback xmlns:w16se="http://schemas.microsoft.com/office/word/2015/wordml/symex" xmlns:w16cid="http://schemas.microsoft.com/office/word/2016/wordml/cid" xmlns:w15="http://schemas.microsoft.com/office/word/2012/wordml" xmlns:am3d="http://schemas.microsoft.com/office/drawing/2017/model3d" xmlns:aink="http://schemas.microsoft.com/office/drawing/2016/ink" xmlns:cx8="http://schemas.microsoft.com/office/drawing/2016/5/14/chartex" xmlns:cx7="http://schemas.microsoft.com/office/drawing/2016/5/13/chartex" xmlns:cx6="http://schemas.microsoft.com/office/drawing/2016/5/12/chartex" xmlns:cx5="http://schemas.microsoft.com/office/drawing/2016/5/11/chartex" xmlns:cx4="http://schemas.microsoft.com/office/drawing/2016/5/10/chartex" xmlns:cx3="http://schemas.microsoft.com/office/drawing/2016/5/9/chartex" xmlns:cx2="http://schemas.microsoft.com/office/drawing/2015/10/21/chartex" xmlns:cx1="http://schemas.microsoft.com/office/drawing/2015/9/8/chartex" xmlns:cx="http://schemas.microsoft.com/office/drawing/2014/chartex">
+              <mc:Fallback xmlns:cx="http://schemas.microsoft.com/office/drawing/2014/chartex" xmlns:cx1="http://schemas.microsoft.com/office/drawing/2015/9/8/chartex" xmlns:cx2="http://schemas.microsoft.com/office/drawing/2015/10/21/chartex" xmlns:cx3="http://schemas.microsoft.com/office/drawing/2016/5/9/chartex" xmlns:cx4="http://schemas.microsoft.com/office/drawing/2016/5/10/chartex" xmlns:cx5="http://schemas.microsoft.com/office/drawing/2016/5/11/chartex" xmlns:cx6="http://schemas.microsoft.com/office/drawing/2016/5/12/chartex" xmlns:cx7="http://schemas.microsoft.com/office/drawing/2016/5/13/chartex" xmlns:cx8="http://schemas.microsoft.com/office/drawing/2016/5/14/chartex" xmlns:aink="http://schemas.microsoft.com/office/drawing/2016/ink" xmlns:am3d="http://schemas.microsoft.com/office/drawing/2017/model3d" xmlns:w15="http://schemas.microsoft.com/office/word/2012/wordml" xmlns:w16cid="http://schemas.microsoft.com/office/word/2016/wordml/cid" xmlns:w16se="http://schemas.microsoft.com/office/word/2015/wordml/symex">
                 <w:pict>
                   <v:group w14:anchorId="36831B51" id="Group 119" o:spid="_x0000_s1026" style="position:absolute;margin-left:-.75pt;margin-top:27pt;width:596.4pt;height:822.05pt;z-index:-251657216;mso-position-horizontal-relative:page;mso-position-vertical-relative:page" coordorigin="-2047" coordsize="75745,100169" o:gfxdata="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">
                     <v:rect id="Rectangle 120" o:spid="_x0000_s1027" style="position:absolute;left:-2047;top:75163;width:75740;height:2012;visibility:visible;mso-wrap-style:square;v-text-anchor:middle" o:gfxdata="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" fillcolor="black [3200]" stroked="f"/>
@@ -664,7 +664,7 @@
                   </wp:anchor>
                 </w:drawing>
               </mc:Choice>
-              <mc:Fallback xmlns:w16se="http://schemas.microsoft.com/office/word/2015/wordml/symex" xmlns:w16cid="http://schemas.microsoft.com/office/word/2016/wordml/cid" xmlns:w15="http://schemas.microsoft.com/office/word/2012/wordml" xmlns:am3d="http://schemas.microsoft.com/office/drawing/2017/model3d" xmlns:aink="http://schemas.microsoft.com/office/drawing/2016/ink" xmlns:cx8="http://schemas.microsoft.com/office/drawing/2016/5/14/chartex" xmlns:cx7="http://schemas.microsoft.com/office/drawing/2016/5/13/chartex" xmlns:cx6="http://schemas.microsoft.com/office/drawing/2016/5/12/chartex" xmlns:cx5="http://schemas.microsoft.com/office/drawing/2016/5/11/chartex" xmlns:cx4="http://schemas.microsoft.com/office/drawing/2016/5/10/chartex" xmlns:cx3="http://schemas.microsoft.com/office/drawing/2016/5/9/chartex" xmlns:cx2="http://schemas.microsoft.com/office/drawing/2015/10/21/chartex" xmlns:cx1="http://schemas.microsoft.com/office/drawing/2015/9/8/chartex" xmlns:cx="http://schemas.microsoft.com/office/drawing/2014/chartex">
+              <mc:Fallback xmlns:cx="http://schemas.microsoft.com/office/drawing/2014/chartex" xmlns:cx1="http://schemas.microsoft.com/office/drawing/2015/9/8/chartex" xmlns:cx2="http://schemas.microsoft.com/office/drawing/2015/10/21/chartex" xmlns:cx3="http://schemas.microsoft.com/office/drawing/2016/5/9/chartex" xmlns:cx4="http://schemas.microsoft.com/office/drawing/2016/5/10/chartex" xmlns:cx5="http://schemas.microsoft.com/office/drawing/2016/5/11/chartex" xmlns:cx6="http://schemas.microsoft.com/office/drawing/2016/5/12/chartex" xmlns:cx7="http://schemas.microsoft.com/office/drawing/2016/5/13/chartex" xmlns:cx8="http://schemas.microsoft.com/office/drawing/2016/5/14/chartex" xmlns:aink="http://schemas.microsoft.com/office/drawing/2016/ink" xmlns:am3d="http://schemas.microsoft.com/office/drawing/2017/model3d" xmlns:w15="http://schemas.microsoft.com/office/word/2012/wordml" xmlns:w16cid="http://schemas.microsoft.com/office/word/2016/wordml/cid" xmlns:w16se="http://schemas.microsoft.com/office/word/2015/wordml/symex">
                 <w:pict>
                   <v:shape w14:anchorId="62AF9FDE" id="Text Box 10" o:spid="_x0000_s1030" type="#_x0000_t202" style="position:absolute;margin-left:25.3pt;margin-top:224.2pt;width:76.5pt;height:23.25pt;z-index:251663360;visibility:visible;mso-wrap-style:square;mso-width-percent:0;mso-height-percent:0;mso-wrap-distance-left:9pt;mso-wrap-distance-top:0;mso-wrap-distance-right:9pt;mso-wrap-distance-bottom:0;mso-position-horizontal:right;mso-position-horizontal-relative:margin;mso-position-vertical:absolute;mso-position-vertical-relative:text;mso-width-percent:0;mso-height-percent:0;mso-width-relative:margin;mso-height-relative:margin;v-text-anchor:top" o:gfxdata="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" filled="f" stroked="f" strokeweight=".5pt">
                     <v:textbox>
@@ -918,7 +918,7 @@
                   </wp:anchor>
                 </w:drawing>
               </mc:Choice>
-              <mc:Fallback xmlns:w16se="http://schemas.microsoft.com/office/word/2015/wordml/symex" xmlns:w16cid="http://schemas.microsoft.com/office/word/2016/wordml/cid" xmlns:w15="http://schemas.microsoft.com/office/word/2012/wordml" xmlns:am3d="http://schemas.microsoft.com/office/drawing/2017/model3d" xmlns:aink="http://schemas.microsoft.com/office/drawing/2016/ink" xmlns:cx8="http://schemas.microsoft.com/office/drawing/2016/5/14/chartex" xmlns:cx7="http://schemas.microsoft.com/office/drawing/2016/5/13/chartex" xmlns:cx6="http://schemas.microsoft.com/office/drawing/2016/5/12/chartex" xmlns:cx5="http://schemas.microsoft.com/office/drawing/2016/5/11/chartex" xmlns:cx4="http://schemas.microsoft.com/office/drawing/2016/5/10/chartex" xmlns:cx3="http://schemas.microsoft.com/office/drawing/2016/5/9/chartex" xmlns:cx2="http://schemas.microsoft.com/office/drawing/2015/10/21/chartex" xmlns:cx1="http://schemas.microsoft.com/office/drawing/2015/9/8/chartex" xmlns:cx="http://schemas.microsoft.com/office/drawing/2014/chartex">
+              <mc:Fallback xmlns:cx="http://schemas.microsoft.com/office/drawing/2014/chartex" xmlns:cx1="http://schemas.microsoft.com/office/drawing/2015/9/8/chartex" xmlns:cx2="http://schemas.microsoft.com/office/drawing/2015/10/21/chartex" xmlns:cx3="http://schemas.microsoft.com/office/drawing/2016/5/9/chartex" xmlns:cx4="http://schemas.microsoft.com/office/drawing/2016/5/10/chartex" xmlns:cx5="http://schemas.microsoft.com/office/drawing/2016/5/11/chartex" xmlns:cx6="http://schemas.microsoft.com/office/drawing/2016/5/12/chartex" xmlns:cx7="http://schemas.microsoft.com/office/drawing/2016/5/13/chartex" xmlns:cx8="http://schemas.microsoft.com/office/drawing/2016/5/14/chartex" xmlns:aink="http://schemas.microsoft.com/office/drawing/2016/ink" xmlns:am3d="http://schemas.microsoft.com/office/drawing/2017/model3d" xmlns:w15="http://schemas.microsoft.com/office/word/2012/wordml" xmlns:w16cid="http://schemas.microsoft.com/office/word/2016/wordml/cid" xmlns:w16se="http://schemas.microsoft.com/office/word/2015/wordml/symex">
                 <w:pict>
                   <v:shape w14:anchorId="55FC4F30" id="Text Box 5" o:spid="_x0000_s1031" type="#_x0000_t202" style="position:absolute;margin-left:0;margin-top:572.25pt;width:125.55pt;height:42.65pt;z-index:251661312;visibility:visible;mso-wrap-style:square;mso-width-percent:0;mso-height-percent:0;mso-wrap-distance-left:9pt;mso-wrap-distance-top:0;mso-wrap-distance-right:9pt;mso-wrap-distance-bottom:0;mso-position-horizontal:left;mso-position-horizontal-relative:margin;mso-position-vertical:absolute;mso-position-vertical-relative:text;mso-width-percent:0;mso-height-percent:0;mso-width-relative:page;mso-height-relative:margin;v-text-anchor:top" o:gfxdata="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" filled="f" stroked="f" strokeweight=".5pt">
                     <v:textbox>
@@ -1141,7 +1141,7 @@
                   </wp:anchor>
                 </w:drawing>
               </mc:Choice>
-              <mc:Fallback xmlns:w16se="http://schemas.microsoft.com/office/word/2015/wordml/symex" xmlns:w16cid="http://schemas.microsoft.com/office/word/2016/wordml/cid" xmlns:w15="http://schemas.microsoft.com/office/word/2012/wordml" xmlns:am3d="http://schemas.microsoft.com/office/drawing/2017/model3d" xmlns:aink="http://schemas.microsoft.com/office/drawing/2016/ink" xmlns:cx8="http://schemas.microsoft.com/office/drawing/2016/5/14/chartex" xmlns:cx7="http://schemas.microsoft.com/office/drawing/2016/5/13/chartex" xmlns:cx6="http://schemas.microsoft.com/office/drawing/2016/5/12/chartex" xmlns:cx5="http://schemas.microsoft.com/office/drawing/2016/5/11/chartex" xmlns:cx4="http://schemas.microsoft.com/office/drawing/2016/5/10/chartex" xmlns:cx3="http://schemas.microsoft.com/office/drawing/2016/5/9/chartex" xmlns:cx2="http://schemas.microsoft.com/office/drawing/2015/10/21/chartex" xmlns:cx1="http://schemas.microsoft.com/office/drawing/2015/9/8/chartex" xmlns:cx="http://schemas.microsoft.com/office/drawing/2014/chartex">
+              <mc:Fallback xmlns:cx="http://schemas.microsoft.com/office/drawing/2014/chartex" xmlns:cx1="http://schemas.microsoft.com/office/drawing/2015/9/8/chartex" xmlns:cx2="http://schemas.microsoft.com/office/drawing/2015/10/21/chartex" xmlns:cx3="http://schemas.microsoft.com/office/drawing/2016/5/9/chartex" xmlns:cx4="http://schemas.microsoft.com/office/drawing/2016/5/10/chartex" xmlns:cx5="http://schemas.microsoft.com/office/drawing/2016/5/11/chartex" xmlns:cx6="http://schemas.microsoft.com/office/drawing/2016/5/12/chartex" xmlns:cx7="http://schemas.microsoft.com/office/drawing/2016/5/13/chartex" xmlns:cx8="http://schemas.microsoft.com/office/drawing/2016/5/14/chartex" xmlns:aink="http://schemas.microsoft.com/office/drawing/2016/ink" xmlns:am3d="http://schemas.microsoft.com/office/drawing/2017/model3d" xmlns:w15="http://schemas.microsoft.com/office/word/2012/wordml" xmlns:w16cid="http://schemas.microsoft.com/office/word/2016/wordml/cid" xmlns:w16se="http://schemas.microsoft.com/office/word/2015/wordml/symex">
                 <w:pict>
                   <v:shape w14:anchorId="2884F7E7" id="Text Box 9" o:spid="_x0000_s1032" type="#_x0000_t202" style="position:absolute;margin-left:0;margin-top:605.65pt;width:198.75pt;height:104.65pt;z-index:251660288;visibility:visible;mso-wrap-style:square;mso-width-percent:0;mso-height-percent:0;mso-wrap-distance-left:9pt;mso-wrap-distance-top:0;mso-wrap-distance-right:9pt;mso-wrap-distance-bottom:0;mso-position-horizontal:left;mso-position-horizontal-relative:margin;mso-position-vertical:absolute;mso-position-vertical-relative:text;mso-width-percent:0;mso-height-percent:0;mso-width-relative:page;mso-height-relative:margin;v-text-anchor:top" o:gfxdata="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" filled="f" stroked="f" strokeweight=".5pt">
                     <v:textbox>
@@ -1331,7 +1331,7 @@
                   </wp:anchor>
                 </w:drawing>
               </mc:Choice>
-              <mc:Fallback xmlns:w16se="http://schemas.microsoft.com/office/word/2015/wordml/symex" xmlns:w16cid="http://schemas.microsoft.com/office/word/2016/wordml/cid" xmlns:w15="http://schemas.microsoft.com/office/word/2012/wordml" xmlns:am3d="http://schemas.microsoft.com/office/drawing/2017/model3d" xmlns:aink="http://schemas.microsoft.com/office/drawing/2016/ink" xmlns:cx8="http://schemas.microsoft.com/office/drawing/2016/5/14/chartex" xmlns:cx7="http://schemas.microsoft.com/office/drawing/2016/5/13/chartex" xmlns:cx6="http://schemas.microsoft.com/office/drawing/2016/5/12/chartex" xmlns:cx5="http://schemas.microsoft.com/office/drawing/2016/5/11/chartex" xmlns:cx4="http://schemas.microsoft.com/office/drawing/2016/5/10/chartex" xmlns:cx3="http://schemas.microsoft.com/office/drawing/2016/5/9/chartex" xmlns:cx2="http://schemas.microsoft.com/office/drawing/2015/10/21/chartex" xmlns:cx1="http://schemas.microsoft.com/office/drawing/2015/9/8/chartex" xmlns:cx="http://schemas.microsoft.com/office/drawing/2014/chartex">
+              <mc:Fallback xmlns:cx="http://schemas.microsoft.com/office/drawing/2014/chartex" xmlns:cx1="http://schemas.microsoft.com/office/drawing/2015/9/8/chartex" xmlns:cx2="http://schemas.microsoft.com/office/drawing/2015/10/21/chartex" xmlns:cx3="http://schemas.microsoft.com/office/drawing/2016/5/9/chartex" xmlns:cx4="http://schemas.microsoft.com/office/drawing/2016/5/10/chartex" xmlns:cx5="http://schemas.microsoft.com/office/drawing/2016/5/11/chartex" xmlns:cx6="http://schemas.microsoft.com/office/drawing/2016/5/12/chartex" xmlns:cx7="http://schemas.microsoft.com/office/drawing/2016/5/13/chartex" xmlns:cx8="http://schemas.microsoft.com/office/drawing/2016/5/14/chartex" xmlns:aink="http://schemas.microsoft.com/office/drawing/2016/ink" xmlns:am3d="http://schemas.microsoft.com/office/drawing/2017/model3d" xmlns:w15="http://schemas.microsoft.com/office/word/2012/wordml" xmlns:w16cid="http://schemas.microsoft.com/office/word/2016/wordml/cid" xmlns:w16se="http://schemas.microsoft.com/office/word/2015/wordml/symex">
                 <w:pict>
                   <v:rect w14:anchorId="59056D13" id="Rectangle 12" o:spid="_x0000_s1026" style="position:absolute;margin-left:-58.25pt;margin-top:602.2pt;width:568.05pt;height:3.55pt;z-index:251664384;visibility:visible;mso-wrap-style:square;mso-width-percent:0;mso-height-percent:0;mso-wrap-distance-left:9pt;mso-wrap-distance-top:0;mso-wrap-distance-right:9pt;mso-wrap-distance-bottom:0;mso-position-horizontal:absolute;mso-position-horizontal-relative:text;mso-position-vertical:absolute;mso-position-vertical-relative:text;mso-width-percent:0;mso-height-percent:0;mso-width-relative:margin;mso-height-relative:margin;v-text-anchor:middle" o:gfxdata="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" fillcolor="#c00000" strokecolor="#cfcdcd [2894]" strokeweight="2.25pt"/>
                 </w:pict>
@@ -2698,15 +2698,7 @@
         <w:t xml:space="preserve">However, RFID systems can be expensive, and they require special mobile or fixed computer readers to transmit or receive data. </w:t>
       </w:r>
       <w:r>
-        <w:t xml:space="preserve">In order for an RFID system </w:t>
-      </w:r>
-      <w:proofErr w:type="spellStart"/>
-      <w:r>
-        <w:t>tot</w:t>
-      </w:r>
-      <w:proofErr w:type="spellEnd"/>
-      <w:r>
-        <w:t xml:space="preserve"> be implemented, the entire local environment must be analyzed, including anything from the types of metals, lighting, and sources of radio interference, since the data is transmitted via radio frequency. A site survey is necessary to identify all sources of potential interference or weakening of the signal and can cause major disruptions. </w:t>
+        <w:t xml:space="preserve">In order for an RFID system tot be implemented, the entire local environment must be analyzed, including anything from the types of metals, lighting, and sources of radio interference, since the data is transmitted via radio frequency. A site survey is necessary to identify all sources of potential interference or weakening of the signal and can cause major disruptions. </w:t>
       </w:r>
     </w:p>
     <w:p>
@@ -2816,15 +2808,7 @@
         <w:t xml:space="preserve">. </w:t>
       </w:r>
       <w:r>
-        <w:t xml:space="preserve">One product we came across is the ACR122 NFC Contactless </w:t>
-      </w:r>
-      <w:proofErr w:type="spellStart"/>
-      <w:r>
-        <w:t>Mifare</w:t>
-      </w:r>
-      <w:proofErr w:type="spellEnd"/>
-      <w:r>
-        <w:t xml:space="preserve"> RFID that goes for </w:t>
+        <w:t xml:space="preserve">One product we came across is the ACR122 NFC Contactless Mifare RFID that goes for </w:t>
       </w:r>
       <w:r>
         <w:t>€</w:t>
@@ -2902,18 +2886,10 @@
         </w:numPr>
       </w:pPr>
       <w:r>
-        <w:t xml:space="preserve">Logistics and inventory </w:t>
-      </w:r>
-      <w:proofErr w:type="gramStart"/>
-      <w:r>
-        <w:t>management</w:t>
-      </w:r>
-      <w:r>
-        <w:t xml:space="preserve">  e.g</w:t>
-      </w:r>
-      <w:proofErr w:type="gramEnd"/>
-      <w:r>
-        <w:t xml:space="preserve">. </w:t>
+        <w:t>Logistics and inventory management</w:t>
+      </w:r>
+      <w:r>
+        <w:t xml:space="preserve">  e.g. </w:t>
       </w:r>
       <w:r>
         <w:t xml:space="preserve">receiving </w:t>
@@ -2958,15 +2934,7 @@
       </w:r>
       <w:r>
         <w:lastRenderedPageBreak/>
-        <w:t xml:space="preserve">referred to as linear or one-dimensional (1D). The later </w:t>
-      </w:r>
-      <w:proofErr w:type="gramStart"/>
-      <w:r>
-        <w:t>versions of this is</w:t>
-      </w:r>
-      <w:proofErr w:type="gramEnd"/>
-      <w:r>
-        <w:t xml:space="preserve"> known as the QR code.</w:t>
+        <w:t>referred to as linear or one-dimensional (1D). The later versions of this is known as the QR code.</w:t>
       </w:r>
       <w:r>
         <w:t xml:space="preserve"> </w:t>
@@ -3249,29 +3217,19 @@
         <w:t>20</w:t>
       </w:r>
       <w:r>
-        <w:t xml:space="preserve"> </w:t>
-      </w:r>
-      <w:proofErr w:type="gramStart"/>
-      <w:r>
-        <w:t xml:space="preserve">and  </w:t>
+        <w:t xml:space="preserve"> and  </w:t>
       </w:r>
       <w:r>
         <w:t>€</w:t>
       </w:r>
-      <w:proofErr w:type="gramEnd"/>
       <w:r>
         <w:t>730 euros, all depends on the features.</w:t>
       </w:r>
       <w:r>
         <w:t xml:space="preserve"> One suggestion we came across is the </w:t>
       </w:r>
-      <w:proofErr w:type="spellStart"/>
-      <w:r>
-        <w:t>Kercan</w:t>
-      </w:r>
-      <w:proofErr w:type="spellEnd"/>
-      <w:r>
-        <w:t xml:space="preserve"> CCD Wired USB 2D/QR/PDF417/Data Matrix Barcode Scanner</w:t>
+      <w:r>
+        <w:t>Kercan CCD Wired USB 2D/QR/PDF417/Data Matrix Barcode Scanner</w:t>
       </w:r>
       <w:r>
         <w:t xml:space="preserve"> CCD Bar Code Reader KR-230, at the price of $</w:t>
@@ -3286,15 +3244,7 @@
         <w:t>€</w:t>
       </w:r>
       <w:r>
-        <w:t>21</w:t>
-      </w:r>
-      <w:proofErr w:type="gramStart"/>
-      <w:r>
-        <w:t>,06</w:t>
-      </w:r>
-      <w:proofErr w:type="gramEnd"/>
-      <w:r>
-        <w:t xml:space="preserve"> EUR)</w:t>
+        <w:t>21,06 EUR)</w:t>
       </w:r>
       <w:r>
         <w:t xml:space="preserve">. It can read both QR and barcodes, so it’s suitable for </w:t>
@@ -3654,15 +3604,7 @@
         <w:t>48 euros</w:t>
       </w:r>
       <w:r>
-        <w:t xml:space="preserve">) for a </w:t>
-      </w:r>
-      <w:proofErr w:type="gramStart"/>
-      <w:r>
-        <w:t>pack  of</w:t>
-      </w:r>
-      <w:proofErr w:type="gramEnd"/>
-      <w:r>
-        <w:t xml:space="preserve"> 100.</w:t>
+        <w:t>) for a pack  of 100.</w:t>
       </w:r>
       <w:r>
         <w:t xml:space="preserve"> We suggest the standard flat braided lanyards for $34.98 (</w:t>
@@ -3674,15 +3616,7 @@
         <w:t>28.43 euros). It comes in different colors</w:t>
       </w:r>
       <w:r>
-        <w:t xml:space="preserve"> and is </w:t>
-      </w:r>
-      <w:proofErr w:type="gramStart"/>
-      <w:r>
-        <w:t>more sturdy</w:t>
-      </w:r>
-      <w:proofErr w:type="gramEnd"/>
-      <w:r>
-        <w:t xml:space="preserve"> than the cheaper ones. That’s approximately </w:t>
+        <w:t xml:space="preserve"> and is more sturdy than the cheaper ones. That’s approximately </w:t>
       </w:r>
       <w:r>
         <w:t>€</w:t>
@@ -3840,15 +3774,7 @@
         <w:t xml:space="preserve">letting the attendees keep the lanyards and </w:t>
       </w:r>
       <w:r>
-        <w:t xml:space="preserve">badge holders, resulting in a </w:t>
-      </w:r>
-      <w:proofErr w:type="spellStart"/>
-      <w:r>
-        <w:t>one time</w:t>
-      </w:r>
-      <w:proofErr w:type="spellEnd"/>
-      <w:r>
-        <w:t xml:space="preserve"> cost of </w:t>
+        <w:t xml:space="preserve">badge holders, resulting in a one time cost of </w:t>
       </w:r>
       <w:r>
         <w:t>€</w:t>
@@ -4041,15 +3967,7 @@
         <w:t xml:space="preserve">60 more than the cards. However, </w:t>
       </w:r>
       <w:r>
-        <w:t xml:space="preserve">when considering the chances of losing a card, the </w:t>
-      </w:r>
-      <w:proofErr w:type="gramStart"/>
-      <w:r>
-        <w:t>accessories decreases</w:t>
-      </w:r>
-      <w:proofErr w:type="gramEnd"/>
-      <w:r>
-        <w:t xml:space="preserve"> the probability to that of the wristbands. Thus, the overall difference would be </w:t>
+        <w:t xml:space="preserve">when considering the chances of losing a card, the accessories decreases the probability to that of the wristbands. Thus, the overall difference would be </w:t>
       </w:r>
       <w:r>
         <w:t>€</w:t>
@@ -4222,15 +4140,7 @@
     </w:p>
     <w:p>
       <w:r>
-        <w:t>In case someone tries to sneak out the event with a previously lost wristband</w:t>
-      </w:r>
-      <w:proofErr w:type="gramStart"/>
-      <w:r>
-        <w:t>,  an</w:t>
-      </w:r>
-      <w:proofErr w:type="gramEnd"/>
-      <w:r>
-        <w:t xml:space="preserve"> extra measure could be taken to </w:t>
+        <w:t xml:space="preserve">In case someone tries to sneak out the event with a previously lost wristband,  an extra measure could be taken to </w:t>
       </w:r>
       <w:r>
         <w:t>have a</w:t>
@@ -4309,15 +4219,7 @@
         <w:t xml:space="preserve">5,000 euros for the project. </w:t>
       </w:r>
       <w:r>
-        <w:t xml:space="preserve">The advisor for </w:t>
-      </w:r>
-      <w:proofErr w:type="spellStart"/>
-      <w:r>
-        <w:t>Eloniah</w:t>
-      </w:r>
-      <w:proofErr w:type="spellEnd"/>
-      <w:r>
-        <w:t xml:space="preserve"> Software Solutions argued that the total cost would add up to </w:t>
+        <w:t xml:space="preserve">The advisor for Eloniah Software Solutions argued that the total cost would add up to </w:t>
       </w:r>
       <w:r>
         <w:t>€</w:t>
@@ -4533,21 +4435,8 @@
       <w:r>
         <w:t xml:space="preserve">10,000 euros. </w:t>
       </w:r>
-      <w:proofErr w:type="gramStart"/>
-      <w:r>
-        <w:t xml:space="preserve">Because the applications are all </w:t>
-      </w:r>
-      <w:bookmarkStart w:id="8" w:name="_GoBack"/>
-      <w:r>
-        <w:t xml:space="preserve">interlinked </w:t>
-      </w:r>
-      <w:bookmarkEnd w:id="8"/>
-      <w:r>
-        <w:t>with one another, the price per application decreases.</w:t>
-      </w:r>
-      <w:proofErr w:type="gramEnd"/>
-      <w:r>
-        <w:t xml:space="preserve"> The b</w:t>
+      <w:r>
+        <w:t>Because the applications are all interlinked with one another, the price per application decreases. The b</w:t>
       </w:r>
       <w:r>
         <w:t xml:space="preserve">ase design for the applications costs </w:t>
@@ -4556,15 +4445,7 @@
         <w:t>€</w:t>
       </w:r>
       <w:r>
-        <w:t xml:space="preserve">10,000, and </w:t>
-      </w:r>
-      <w:proofErr w:type="gramStart"/>
-      <w:r>
-        <w:t>the</w:t>
-      </w:r>
-      <w:proofErr w:type="gramEnd"/>
-      <w:r>
-        <w:t xml:space="preserve"> specifics range between </w:t>
+        <w:t xml:space="preserve">10,000, and the specifics range between </w:t>
       </w:r>
       <w:r>
         <w:t>€</w:t>
@@ -4696,38 +4577,192 @@
     </w:p>
     <w:p>
       <w:r>
-        <w:t xml:space="preserve">The database is the most important part of the project. It </w:t>
-      </w:r>
-      <w:r>
-        <w:t>stores all the information</w:t>
-      </w:r>
-      <w:r>
-        <w:t xml:space="preserve">, and provides the connection among the applications and the website. </w:t>
+        <w:t>The database is the most important part of the project. It stores all the information, and provides the connection among the applications and the website</w:t>
+      </w:r>
+      <w:r>
+        <w:t>. According to Oracle – one of the most well-known and widely used databases suppliers – an enterprise database would cost around $9,500 per year, maintenance and other expenses excluded.</w:t>
+      </w:r>
+    </w:p>
+    <w:p>
+      <w:r>
+        <w:rPr>
+          <w:noProof/>
+        </w:rPr>
+        <w:lastRenderedPageBreak/>
+        <w:drawing>
+          <wp:anchor distT="0" distB="0" distL="114300" distR="114300" simplePos="0" relativeHeight="251674624" behindDoc="0" locked="0" layoutInCell="1" allowOverlap="1" wp14:anchorId="64382B4E" wp14:editId="4934E4EA">
+            <wp:simplePos x="0" y="0"/>
+            <wp:positionH relativeFrom="column">
+              <wp:posOffset>0</wp:posOffset>
+            </wp:positionH>
+            <wp:positionV relativeFrom="paragraph">
+              <wp:posOffset>670560</wp:posOffset>
+            </wp:positionV>
+            <wp:extent cx="5791200" cy="1404620"/>
+            <wp:effectExtent l="0" t="0" r="0" b="5080"/>
+            <wp:wrapSquare wrapText="bothSides"/>
+            <wp:docPr id="14" name="Picture 14"/>
+            <wp:cNvGraphicFramePr>
+              <a:graphicFrameLocks xmlns:a="http://schemas.openxmlformats.org/drawingml/2006/main" noChangeAspect="1"/>
+            </wp:cNvGraphicFramePr>
+            <a:graphic xmlns:a="http://schemas.openxmlformats.org/drawingml/2006/main">
+              <a:graphicData uri="http://schemas.openxmlformats.org/drawingml/2006/picture">
+                <pic:pic xmlns:pic="http://schemas.openxmlformats.org/drawingml/2006/picture">
+                  <pic:nvPicPr>
+                    <pic:cNvPr id="0" name=""/>
+                    <pic:cNvPicPr/>
+                  </pic:nvPicPr>
+                  <pic:blipFill>
+                    <a:blip r:embed="rId28" cstate="print">
+                      <a:extLst>
+                        <a:ext uri="{28A0092B-C50C-407E-A947-70E740481C1C}">
+                          <a14:useLocalDpi xmlns:a14="http://schemas.microsoft.com/office/drawing/2010/main" val="0"/>
+                        </a:ext>
+                      </a:extLst>
+                    </a:blip>
+                    <a:stretch>
+                      <a:fillRect/>
+                    </a:stretch>
+                  </pic:blipFill>
+                  <pic:spPr>
+                    <a:xfrm>
+                      <a:off x="0" y="0"/>
+                      <a:ext cx="5791200" cy="1404620"/>
+                    </a:xfrm>
+                    <a:prstGeom prst="rect">
+                      <a:avLst/>
+                    </a:prstGeom>
+                  </pic:spPr>
+                </pic:pic>
+              </a:graphicData>
+            </a:graphic>
+            <wp14:sizeRelH relativeFrom="page">
+              <wp14:pctWidth>0</wp14:pctWidth>
+            </wp14:sizeRelH>
+            <wp14:sizeRelV relativeFrom="page">
+              <wp14:pctHeight>0</wp14:pctHeight>
+            </wp14:sizeRelV>
+          </wp:anchor>
+        </w:drawing>
       </w:r>
       <w:r>
         <w:t>Because the database is the hub, it requires security measures and extra caution, such as backup storage</w:t>
       </w:r>
       <w:r>
-        <w:t xml:space="preserve"> and constant </w:t>
-      </w:r>
-      <w:r>
-        <w:lastRenderedPageBreak/>
-        <w:t xml:space="preserve">updates to the servers. </w:t>
-      </w:r>
-      <w:r>
-        <w:t xml:space="preserve">With the given range between </w:t>
+        <w:t xml:space="preserve"> and c</w:t>
+      </w:r>
+      <w:r>
+        <w:t>onstant updates to the servers, as well as human and hardware maintenance. Below is a rough idea of how much that will cost for a large business:</w:t>
+      </w:r>
+    </w:p>
+    <w:p>
+      <w:pPr>
+        <w:jc w:val="right"/>
+      </w:pPr>
+      <w:r>
+        <w:rPr>
+          <w:sz w:val="18"/>
+        </w:rPr>
+        <w:t xml:space="preserve">Source: </w:t>
+      </w:r>
+      <w:hyperlink r:id="rId29" w:history="1">
+        <w:r>
+          <w:rPr>
+            <w:rStyle w:val="Hyperlink"/>
+            <w:sz w:val="18"/>
+          </w:rPr>
+          <w:t>https://www.approvedindex.co.uk/database-developers/database-prices</w:t>
+        </w:r>
+      </w:hyperlink>
+    </w:p>
+    <w:p>
+      <w:r>
+        <w:t xml:space="preserve">As of the moment of writing this report, the exchange rate between </w:t>
+      </w:r>
+      <w:r>
+        <w:rPr>
+          <w:rStyle w:val="st"/>
+        </w:rPr>
+        <w:t xml:space="preserve">the British pound and Euro </w:t>
+      </w:r>
+      <w:r>
+        <w:t xml:space="preserve">is: </w:t>
+      </w:r>
+      <w:r>
+        <w:rPr>
+          <w:rStyle w:val="st"/>
+        </w:rPr>
+        <w:t>£</w:t>
+      </w:r>
+      <w:r>
+        <w:t xml:space="preserve">1 = </w:t>
       </w:r>
       <w:r>
         <w:t>€</w:t>
       </w:r>
       <w:r>
+        <w:t xml:space="preserve">1.13418. That would leave us with </w:t>
+      </w:r>
+      <w:r>
+        <w:t>€</w:t>
+      </w:r>
+      <w:r>
+        <w:t xml:space="preserve">283.5 – </w:t>
+      </w:r>
+      <w:r>
+        <w:t>€</w:t>
+      </w:r>
+      <w:r>
+        <w:t xml:space="preserve">397 for hardware, </w:t>
+      </w:r>
+      <w:r>
+        <w:t>€</w:t>
+      </w:r>
+      <w:r>
+        <w:t xml:space="preserve">113.4 for software, </w:t>
+      </w:r>
+      <w:r>
+        <w:t>€</w:t>
+      </w:r>
+      <w:r>
+        <w:t xml:space="preserve">45.4 per hour for development and </w:t>
+      </w:r>
+      <w:r>
+        <w:t>€</w:t>
+      </w:r>
+      <w:r>
+        <w:t xml:space="preserve">170.1 per month for maintenance. </w:t>
+      </w:r>
+    </w:p>
+    <w:p>
+      <w:r>
+        <w:t>However, w</w:t>
+      </w:r>
+      <w:r>
+        <w:t>e are not on as big a scale as the ment</w:t>
+      </w:r>
+      <w:r>
+        <w:t xml:space="preserve">ioned examples; taking into account </w:t>
+      </w:r>
+      <w:bookmarkStart w:id="8" w:name="_GoBack"/>
+      <w:bookmarkEnd w:id="8"/>
+      <w:r>
+        <w:t xml:space="preserve">the given range between </w:t>
+      </w:r>
+      <w:r>
+        <w:t>€</w:t>
+      </w:r>
+      <w:r>
         <w:t xml:space="preserve">2,000 and </w:t>
       </w:r>
       <w:r>
         <w:t>€</w:t>
       </w:r>
       <w:r>
-        <w:t>10,000 euros, the</w:t>
+        <w:t>10,000 euros,</w:t>
+      </w:r>
+      <w:r>
+        <w:t xml:space="preserve"> the</w:t>
       </w:r>
       <w:r>
         <w:t xml:space="preserve"> </w:t>
@@ -5958,6 +5993,11 @@
       <w:szCs w:val="16"/>
     </w:rPr>
   </w:style>
+  <w:style w:type="character" w:customStyle="1" w:styleId="st">
+    <w:name w:val="st"/>
+    <w:basedOn w:val="DefaultParagraphFont"/>
+    <w:rsid w:val="00562E69"/>
+  </w:style>
 </w:styles>
 </file>
 
@@ -6475,6 +6515,11 @@
       <w:szCs w:val="16"/>
     </w:rPr>
   </w:style>
+  <w:style w:type="character" w:customStyle="1" w:styleId="st">
+    <w:name w:val="st"/>
+    <w:basedOn w:val="DefaultParagraphFont"/>
+    <w:rsid w:val="00562E69"/>
+  </w:style>
 </w:styles>
 </file>
 
@@ -6733,7 +6778,7 @@
   <a:extraClrSchemeLst/>
   <a:extLst>
     <a:ext uri="{05A4C25C-085E-4340-85A3-A5531E510DB2}">
-      <thm15:themeFamily xmlns:thm15="http://schemas.microsoft.com/office/thememl/2012/main" xmlns="" name="Office Theme" id="{62F939B6-93AF-4DB8-9C6B-D6C7DFDC589F}" vid="{4A3C46E8-61CC-4603-A589-7422A47A8E4A}"/>
+      <thm15:themeFamily xmlns="" xmlns:thm15="http://schemas.microsoft.com/office/thememl/2012/main" name="Office Theme" id="{62F939B6-93AF-4DB8-9C6B-D6C7DFDC589F}" vid="{4A3C46E8-61CC-4603-A589-7422A47A8E4A}"/>
     </a:ext>
   </a:extLst>
 </a:theme>

</xml_diff>